<commit_message>
Add participant machine setup guide
</commit_message>
<xml_diff>
--- a/Class Setup/Participant Machine Setup Guide.docx
+++ b/Class Setup/Participant Machine Setup Guide.docx
@@ -962,6 +962,39 @@
           <w:lang w:val="en-US"/>
         </w:rPr>
         <w:t>C#</w:t>
+      </w:r>
+    </w:p>
+    <w:p>
+      <w:pPr>
+        <w:pStyle w:val="ListParagraph"/>
+        <w:numPr>
+          <w:ilvl w:val="1"/>
+          <w:numId w:val="44"/>
+        </w:numPr>
+        <w:pBdr>
+          <w:top w:val="nil"/>
+          <w:left w:val="nil"/>
+          <w:bottom w:val="nil"/>
+          <w:right w:val="nil"/>
+          <w:between w:val="nil"/>
+        </w:pBdr>
+        <w:rPr>
+          <w:rFonts w:ascii="Garamond" w:hAnsi="Garamond"/>
+          <w:sz w:val="24"/>
+          <w:szCs w:val="24"/>
+          <w:lang w:val="en-US"/>
+        </w:rPr>
+      </w:pPr>
+      <w:r>
+        <w:rPr>
+          <w:rFonts w:ascii="Garamond" w:hAnsi="Garamond"/>
+          <w:b/>
+          <w:bCs/>
+          <w:sz w:val="24"/>
+          <w:szCs w:val="24"/>
+          <w:lang w:val="en-US"/>
+        </w:rPr>
+        <w:t>.NET Core Test Explorer</w:t>
       </w:r>
     </w:p>
     <w:p>

</xml_diff>

<commit_message>
Update reference .NET to 8.0
</commit_message>
<xml_diff>
--- a/Class Setup/Participant Machine Setup Guide.docx
+++ b/Class Setup/Participant Machine Setup Guide.docx
@@ -674,7 +674,18 @@
           <w:szCs w:val="24"/>
           <w:lang w:val="en-US"/>
         </w:rPr>
-        <w:t>.NET Core SDK</w:t>
+        <w:t xml:space="preserve">.NET </w:t>
+      </w:r>
+      <w:r>
+        <w:rPr>
+          <w:rFonts w:ascii="Garamond" w:hAnsi="Garamond"/>
+          <w:b/>
+          <w:bCs/>
+          <w:sz w:val="24"/>
+          <w:szCs w:val="24"/>
+          <w:lang w:val="en-US"/>
+        </w:rPr>
+        <w:t>8.0 (latest)</w:t>
       </w:r>
     </w:p>
     <w:p>
@@ -7974,6 +7985,7 @@
   <w:style w:type="character" w:default="1" w:styleId="DefaultParagraphFont">
     <w:name w:val="Default Paragraph Font"/>
     <w:uiPriority w:val="1"/>
+    <w:semiHidden/>
     <w:unhideWhenUsed/>
   </w:style>
   <w:style w:type="table" w:default="1" w:styleId="TableNormal">

</xml_diff>